<commit_message>
Trabajo en Casa 17/02/2022
</commit_message>
<xml_diff>
--- a/ud05/UD05A01.docx
+++ b/ud05/UD05A01.docx
@@ -4,15 +4,7 @@
   <w:body>
     <w:p>
       <w:r>
-        <w:t xml:space="preserve">Unidad 5. </w:t>
-      </w:r>
-      <w:proofErr w:type="spellStart"/>
-      <w:r>
-        <w:t>XPath</w:t>
-      </w:r>
-      <w:proofErr w:type="spellEnd"/>
-      <w:r>
-        <w:t xml:space="preserve"> </w:t>
+        <w:t xml:space="preserve">Unidad 5. XPath </w:t>
       </w:r>
     </w:p>
     <w:p>
@@ -22,55 +14,7 @@
     </w:p>
     <w:p>
       <w:r>
-        <w:t xml:space="preserve">Dado </w:t>
-      </w:r>
-      <w:proofErr w:type="gramStart"/>
-      <w:r>
-        <w:t>el siguientes datos</w:t>
-      </w:r>
-      <w:proofErr w:type="gramEnd"/>
-      <w:r>
-        <w:t xml:space="preserve"> </w:t>
-      </w:r>
-      <w:proofErr w:type="spellStart"/>
-      <w:r>
-        <w:t>XPath</w:t>
-      </w:r>
-      <w:proofErr w:type="spellEnd"/>
-      <w:r>
-        <w:t xml:space="preserve"> online real-time </w:t>
-      </w:r>
-      <w:proofErr w:type="spellStart"/>
-      <w:r>
-        <w:t>tester</w:t>
-      </w:r>
-      <w:proofErr w:type="spellEnd"/>
-      <w:r>
-        <w:t xml:space="preserve">, </w:t>
-      </w:r>
-      <w:proofErr w:type="spellStart"/>
-      <w:r>
-        <w:t>evaluator</w:t>
-      </w:r>
-      <w:proofErr w:type="spellEnd"/>
-      <w:r>
-        <w:t xml:space="preserve"> and </w:t>
-      </w:r>
-      <w:proofErr w:type="spellStart"/>
-      <w:r>
-        <w:t>generator</w:t>
-      </w:r>
-      <w:proofErr w:type="spellEnd"/>
-      <w:r>
-        <w:t xml:space="preserve"> </w:t>
-      </w:r>
-      <w:proofErr w:type="spellStart"/>
-      <w:r>
-        <w:t>for</w:t>
-      </w:r>
-      <w:proofErr w:type="spellEnd"/>
-      <w:r>
-        <w:t xml:space="preserve"> XML &amp; HTML (xpather.com) se pide realizar las siguientes consultas: </w:t>
+        <w:t xml:space="preserve">Dado el siguientes datos XPath online real-time tester, evaluator and generator for XML &amp; HTML (xpather.com) se pide realizar las siguientes consultas: </w:t>
       </w:r>
     </w:p>
     <w:p>
@@ -96,9 +40,9 @@
           <w:noProof/>
         </w:rPr>
         <w:drawing>
-          <wp:inline distT="0" distB="0" distL="0" distR="0" wp14:anchorId="0B712AB1" wp14:editId="21F42764">
+          <wp:inline distT="0" distB="0" distL="0" distR="0" wp14:anchorId="70B5CC2E" wp14:editId="0966F514">
             <wp:extent cx="5400040" cy="3750310"/>
-            <wp:effectExtent l="0" t="0" r="0" b="2540"/>
+            <wp:effectExtent l="0" t="0" r="0" b="0"/>
             <wp:docPr id="1" name="Imagen 1" descr="Interfaz de usuario gráfica, Texto, Aplicación&#10;&#10;Descripción generada automáticamente"/>
             <wp:cNvGraphicFramePr>
               <a:graphicFrameLocks xmlns:a="http://schemas.openxmlformats.org/drawingml/2006/main" noChangeAspect="1"/>
@@ -108,7 +52,9 @@
                 <pic:pic xmlns:pic="http://schemas.openxmlformats.org/drawingml/2006/picture">
                   <pic:nvPicPr>
                     <pic:cNvPr id="1" name="Imagen 1" descr="Interfaz de usuario gráfica, Texto, Aplicación&#10;&#10;Descripción generada automáticamente"/>
-                    <pic:cNvPicPr/>
+                    <pic:cNvPicPr>
+                      <a:picLocks noChangeAspect="1" noChangeArrowheads="1"/>
+                    </pic:cNvPicPr>
                   </pic:nvPicPr>
                   <pic:blipFill>
                     <a:blip r:embed="rId5"/>
@@ -116,7 +62,7 @@
                       <a:fillRect/>
                     </a:stretch>
                   </pic:blipFill>
-                  <pic:spPr>
+                  <pic:spPr bwMode="auto">
                     <a:xfrm>
                       <a:off x="0" y="0"/>
                       <a:ext cx="5400040" cy="3750310"/>
@@ -156,9 +102,9 @@
         </w:rPr>
         <w:lastRenderedPageBreak/>
         <w:drawing>
-          <wp:inline distT="0" distB="0" distL="0" distR="0" wp14:anchorId="14ED9E2F" wp14:editId="7ADA28E4">
+          <wp:inline distT="0" distB="0" distL="0" distR="0" wp14:anchorId="4DD4B730" wp14:editId="74848BBE">
             <wp:extent cx="5229225" cy="5876925"/>
-            <wp:effectExtent l="0" t="0" r="9525" b="9525"/>
+            <wp:effectExtent l="0" t="0" r="0" b="0"/>
             <wp:docPr id="2" name="Imagen 2" descr="Texto&#10;&#10;Descripción generada automáticamente con confianza baja"/>
             <wp:cNvGraphicFramePr>
               <a:graphicFrameLocks xmlns:a="http://schemas.openxmlformats.org/drawingml/2006/main" noChangeAspect="1"/>
@@ -168,7 +114,9 @@
                 <pic:pic xmlns:pic="http://schemas.openxmlformats.org/drawingml/2006/picture">
                   <pic:nvPicPr>
                     <pic:cNvPr id="2" name="Imagen 2" descr="Texto&#10;&#10;Descripción generada automáticamente con confianza baja"/>
-                    <pic:cNvPicPr/>
+                    <pic:cNvPicPr>
+                      <a:picLocks noChangeAspect="1" noChangeArrowheads="1"/>
+                    </pic:cNvPicPr>
                   </pic:nvPicPr>
                   <pic:blipFill>
                     <a:blip r:embed="rId6"/>
@@ -176,7 +124,7 @@
                       <a:fillRect/>
                     </a:stretch>
                   </pic:blipFill>
-                  <pic:spPr>
+                  <pic:spPr bwMode="auto">
                     <a:xfrm>
                       <a:off x="0" y="0"/>
                       <a:ext cx="5229225" cy="5876925"/>
@@ -208,7 +156,10 @@
         <w:ind w:left="360"/>
       </w:pPr>
       <w:r>
-        <w:t xml:space="preserve">El primer título de la actividad. </w:t>
+        <w:t>El primer título de</w:t>
+      </w:r>
+      <w:r>
+        <w:t xml:space="preserve"> la actividad. </w:t>
       </w:r>
     </w:p>
     <w:p>
@@ -221,7 +172,7 @@
           <w:noProof/>
         </w:rPr>
         <w:drawing>
-          <wp:inline distT="0" distB="0" distL="0" distR="0" wp14:anchorId="71ACAF21" wp14:editId="14CE3B3F">
+          <wp:inline distT="0" distB="0" distL="0" distR="0" wp14:anchorId="1BF1FA07" wp14:editId="2D1197B7">
             <wp:extent cx="5400040" cy="942340"/>
             <wp:effectExtent l="0" t="0" r="0" b="0"/>
             <wp:docPr id="3" name="Imagen 3" descr="Texto&#10;&#10;Descripción generada automáticamente"/>
@@ -233,7 +184,9 @@
                 <pic:pic xmlns:pic="http://schemas.openxmlformats.org/drawingml/2006/picture">
                   <pic:nvPicPr>
                     <pic:cNvPr id="3" name="Imagen 3" descr="Texto&#10;&#10;Descripción generada automáticamente"/>
-                    <pic:cNvPicPr/>
+                    <pic:cNvPicPr>
+                      <a:picLocks noChangeAspect="1" noChangeArrowheads="1"/>
+                    </pic:cNvPicPr>
                   </pic:nvPicPr>
                   <pic:blipFill>
                     <a:blip r:embed="rId7"/>
@@ -241,7 +194,7 @@
                       <a:fillRect/>
                     </a:stretch>
                   </pic:blipFill>
-                  <pic:spPr>
+                  <pic:spPr bwMode="auto">
                     <a:xfrm>
                       <a:off x="0" y="0"/>
                       <a:ext cx="5400040" cy="942340"/>
@@ -280,7 +233,7 @@
           <w:noProof/>
         </w:rPr>
         <w:drawing>
-          <wp:inline distT="0" distB="0" distL="0" distR="0" wp14:anchorId="18563A90" wp14:editId="5D9EF03B">
+          <wp:inline distT="0" distB="0" distL="0" distR="0" wp14:anchorId="16F611AA" wp14:editId="7910537D">
             <wp:extent cx="5400040" cy="840105"/>
             <wp:effectExtent l="0" t="0" r="0" b="0"/>
             <wp:docPr id="4" name="Imagen 4" descr="Interfaz de usuario gráfica, Texto&#10;&#10;Descripción generada automáticamente"/>
@@ -292,7 +245,9 @@
                 <pic:pic xmlns:pic="http://schemas.openxmlformats.org/drawingml/2006/picture">
                   <pic:nvPicPr>
                     <pic:cNvPr id="4" name="Imagen 4" descr="Interfaz de usuario gráfica, Texto&#10;&#10;Descripción generada automáticamente"/>
-                    <pic:cNvPicPr/>
+                    <pic:cNvPicPr>
+                      <a:picLocks noChangeAspect="1" noChangeArrowheads="1"/>
+                    </pic:cNvPicPr>
                   </pic:nvPicPr>
                   <pic:blipFill>
                     <a:blip r:embed="rId8"/>
@@ -300,7 +255,7 @@
                       <a:fillRect/>
                     </a:stretch>
                   </pic:blipFill>
-                  <pic:spPr>
+                  <pic:spPr bwMode="auto">
                     <a:xfrm>
                       <a:off x="0" y="0"/>
                       <a:ext cx="5400040" cy="840105"/>
@@ -329,9 +284,6 @@
         </w:rPr>
       </w:pPr>
       <w:r>
-        <w:rPr>
-          <w:highlight w:val="lightGray"/>
-        </w:rPr>
         <w:br w:type="page"/>
       </w:r>
     </w:p>
@@ -359,9 +311,9 @@
           <w:noProof/>
         </w:rPr>
         <w:drawing>
-          <wp:inline distT="0" distB="0" distL="0" distR="0" wp14:anchorId="1985EEEF" wp14:editId="4B7E8CD1">
+          <wp:inline distT="0" distB="0" distL="0" distR="0" wp14:anchorId="025FCD1D" wp14:editId="304C77D3">
             <wp:extent cx="5400040" cy="4813300"/>
-            <wp:effectExtent l="0" t="0" r="0" b="6350"/>
+            <wp:effectExtent l="0" t="0" r="0" b="0"/>
             <wp:docPr id="5" name="Imagen 5" descr="Texto&#10;&#10;Descripción generada automáticamente"/>
             <wp:cNvGraphicFramePr>
               <a:graphicFrameLocks xmlns:a="http://schemas.openxmlformats.org/drawingml/2006/main" noChangeAspect="1"/>
@@ -371,7 +323,9 @@
                 <pic:pic xmlns:pic="http://schemas.openxmlformats.org/drawingml/2006/picture">
                   <pic:nvPicPr>
                     <pic:cNvPr id="5" name="Imagen 5" descr="Texto&#10;&#10;Descripción generada automáticamente"/>
-                    <pic:cNvPicPr/>
+                    <pic:cNvPicPr>
+                      <a:picLocks noChangeAspect="1" noChangeArrowheads="1"/>
+                    </pic:cNvPicPr>
                   </pic:nvPicPr>
                   <pic:blipFill>
                     <a:blip r:embed="rId9"/>
@@ -379,7 +333,7 @@
                       <a:fillRect/>
                     </a:stretch>
                   </pic:blipFill>
-                  <pic:spPr>
+                  <pic:spPr bwMode="auto">
                     <a:xfrm>
                       <a:off x="0" y="0"/>
                       <a:ext cx="5400040" cy="4813300"/>
@@ -418,10 +372,10 @@
           <w:noProof/>
         </w:rPr>
         <w:drawing>
-          <wp:inline distT="0" distB="0" distL="0" distR="0" wp14:anchorId="64DF6801" wp14:editId="61701410">
+          <wp:inline distT="0" distB="0" distL="0" distR="0" wp14:anchorId="009DAC88" wp14:editId="3BF07D7A">
             <wp:extent cx="5400040" cy="1475740"/>
             <wp:effectExtent l="0" t="0" r="0" b="0"/>
-            <wp:docPr id="7" name="Imagen 7" descr="Texto&#10;&#10;Descripción generada automáticamente"/>
+            <wp:docPr id="6" name="Imagen 7" descr="Texto&#10;&#10;Descripción generada automáticamente"/>
             <wp:cNvGraphicFramePr>
               <a:graphicFrameLocks xmlns:a="http://schemas.openxmlformats.org/drawingml/2006/main" noChangeAspect="1"/>
             </wp:cNvGraphicFramePr>
@@ -429,8 +383,10 @@
               <a:graphicData uri="http://schemas.openxmlformats.org/drawingml/2006/picture">
                 <pic:pic xmlns:pic="http://schemas.openxmlformats.org/drawingml/2006/picture">
                   <pic:nvPicPr>
-                    <pic:cNvPr id="7" name="Imagen 7" descr="Texto&#10;&#10;Descripción generada automáticamente"/>
-                    <pic:cNvPicPr/>
+                    <pic:cNvPr id="6" name="Imagen 7" descr="Texto&#10;&#10;Descripción generada automáticamente"/>
+                    <pic:cNvPicPr>
+                      <a:picLocks noChangeAspect="1" noChangeArrowheads="1"/>
+                    </pic:cNvPicPr>
                   </pic:nvPicPr>
                   <pic:blipFill>
                     <a:blip r:embed="rId10"/>
@@ -438,7 +394,7 @@
                       <a:fillRect/>
                     </a:stretch>
                   </pic:blipFill>
-                  <pic:spPr>
+                  <pic:spPr bwMode="auto">
                     <a:xfrm>
                       <a:off x="0" y="0"/>
                       <a:ext cx="5400040" cy="1475740"/>
@@ -483,10 +439,10 @@
           <w:noProof/>
         </w:rPr>
         <w:drawing>
-          <wp:inline distT="0" distB="0" distL="0" distR="0" wp14:anchorId="47B683ED" wp14:editId="32800D28">
+          <wp:inline distT="0" distB="0" distL="0" distR="0" wp14:anchorId="140A8146" wp14:editId="720E1219">
             <wp:extent cx="5400040" cy="2023745"/>
             <wp:effectExtent l="0" t="0" r="0" b="0"/>
-            <wp:docPr id="8" name="Imagen 8" descr="Texto&#10;&#10;Descripción generada automáticamente"/>
+            <wp:docPr id="7" name="Imagen 8" descr="Texto&#10;&#10;Descripción generada automáticamente"/>
             <wp:cNvGraphicFramePr>
               <a:graphicFrameLocks xmlns:a="http://schemas.openxmlformats.org/drawingml/2006/main" noChangeAspect="1"/>
             </wp:cNvGraphicFramePr>
@@ -494,8 +450,10 @@
               <a:graphicData uri="http://schemas.openxmlformats.org/drawingml/2006/picture">
                 <pic:pic xmlns:pic="http://schemas.openxmlformats.org/drawingml/2006/picture">
                   <pic:nvPicPr>
-                    <pic:cNvPr id="8" name="Imagen 8" descr="Texto&#10;&#10;Descripción generada automáticamente"/>
-                    <pic:cNvPicPr/>
+                    <pic:cNvPr id="7" name="Imagen 8" descr="Texto&#10;&#10;Descripción generada automáticamente"/>
+                    <pic:cNvPicPr>
+                      <a:picLocks noChangeAspect="1" noChangeArrowheads="1"/>
+                    </pic:cNvPicPr>
                   </pic:nvPicPr>
                   <pic:blipFill>
                     <a:blip r:embed="rId11"/>
@@ -503,7 +461,7 @@
                       <a:fillRect/>
                     </a:stretch>
                   </pic:blipFill>
-                  <pic:spPr>
+                  <pic:spPr bwMode="auto">
                     <a:xfrm>
                       <a:off x="0" y="0"/>
                       <a:ext cx="5400040" cy="2023745"/>
@@ -542,10 +500,10 @@
           <w:noProof/>
         </w:rPr>
         <w:drawing>
-          <wp:inline distT="0" distB="0" distL="0" distR="0" wp14:anchorId="03BA35C9" wp14:editId="19AE0F74">
+          <wp:inline distT="0" distB="0" distL="0" distR="0" wp14:anchorId="20D947B7" wp14:editId="4AA0EA0F">
             <wp:extent cx="3905250" cy="190500"/>
             <wp:effectExtent l="0" t="0" r="0" b="0"/>
-            <wp:docPr id="6" name="Imagen 6"/>
+            <wp:docPr id="8" name="Imagen 6"/>
             <wp:cNvGraphicFramePr>
               <a:graphicFrameLocks xmlns:a="http://schemas.openxmlformats.org/drawingml/2006/main" noChangeAspect="1"/>
             </wp:cNvGraphicFramePr>
@@ -553,8 +511,10 @@
               <a:graphicData uri="http://schemas.openxmlformats.org/drawingml/2006/picture">
                 <pic:pic xmlns:pic="http://schemas.openxmlformats.org/drawingml/2006/picture">
                   <pic:nvPicPr>
-                    <pic:cNvPr id="1" name=""/>
-                    <pic:cNvPicPr/>
+                    <pic:cNvPr id="8" name="Imagen 6"/>
+                    <pic:cNvPicPr>
+                      <a:picLocks noChangeAspect="1" noChangeArrowheads="1"/>
+                    </pic:cNvPicPr>
                   </pic:nvPicPr>
                   <pic:blipFill>
                     <a:blip r:embed="rId12"/>
@@ -562,7 +522,7 @@
                       <a:fillRect/>
                     </a:stretch>
                   </pic:blipFill>
-                  <pic:spPr>
+                  <pic:spPr bwMode="auto">
                     <a:xfrm>
                       <a:off x="0" y="0"/>
                       <a:ext cx="3905250" cy="190500"/>
@@ -588,20 +548,7 @@
         <w:ind w:left="360"/>
       </w:pPr>
       <w:r>
-        <w:t xml:space="preserve">Si queremos convertir el resultado a cadena de caracteres, podemos usar la función </w:t>
-      </w:r>
-      <w:proofErr w:type="spellStart"/>
-      <w:proofErr w:type="gramStart"/>
-      <w:r>
-        <w:t>string</w:t>
-      </w:r>
-      <w:proofErr w:type="spellEnd"/>
-      <w:r>
-        <w:t>(</w:t>
-      </w:r>
-      <w:proofErr w:type="gramEnd"/>
-      <w:r>
-        <w:t xml:space="preserve">). </w:t>
+        <w:t xml:space="preserve">Si queremos convertir el resultado a cadena de caracteres, podemos usar la función string(). </w:t>
       </w:r>
     </w:p>
     <w:p>
@@ -614,7 +561,7 @@
           <w:noProof/>
         </w:rPr>
         <w:drawing>
-          <wp:inline distT="0" distB="0" distL="0" distR="0" wp14:anchorId="142C982E" wp14:editId="0DD6E47F">
+          <wp:inline distT="0" distB="0" distL="0" distR="0" wp14:anchorId="1A400C3B" wp14:editId="2621F18D">
             <wp:extent cx="4800600" cy="361950"/>
             <wp:effectExtent l="0" t="0" r="0" b="0"/>
             <wp:docPr id="9" name="Imagen 9"/>
@@ -625,8 +572,10 @@
               <a:graphicData uri="http://schemas.openxmlformats.org/drawingml/2006/picture">
                 <pic:pic xmlns:pic="http://schemas.openxmlformats.org/drawingml/2006/picture">
                   <pic:nvPicPr>
-                    <pic:cNvPr id="1" name=""/>
-                    <pic:cNvPicPr/>
+                    <pic:cNvPr id="9" name="Imagen 9"/>
+                    <pic:cNvPicPr>
+                      <a:picLocks noChangeAspect="1" noChangeArrowheads="1"/>
+                    </pic:cNvPicPr>
                   </pic:nvPicPr>
                   <pic:blipFill>
                     <a:blip r:embed="rId13"/>
@@ -634,7 +583,7 @@
                       <a:fillRect/>
                     </a:stretch>
                   </pic:blipFill>
-                  <pic:spPr>
+                  <pic:spPr bwMode="auto">
                     <a:xfrm>
                       <a:off x="0" y="0"/>
                       <a:ext cx="4800600" cy="361950"/>
@@ -666,17 +615,84 @@
     <w:p>
       <w:pPr>
         <w:pStyle w:val="Prrafodelista"/>
-        <w:ind w:left="360"/>
       </w:pPr>
       <w:r>
         <w:rPr>
           <w:noProof/>
         </w:rPr>
         <w:drawing>
-          <wp:inline distT="0" distB="0" distL="0" distR="0" wp14:anchorId="4B1ACF46" wp14:editId="5E8E8360">
-            <wp:extent cx="4800600" cy="361950"/>
+          <wp:anchor distT="0" distB="0" distL="0" distR="0" simplePos="0" relativeHeight="11" behindDoc="0" locked="0" layoutInCell="0" allowOverlap="1" wp14:anchorId="7F3C77F3" wp14:editId="4DD29B4A">
+            <wp:simplePos x="0" y="0"/>
+            <wp:positionH relativeFrom="column">
+              <wp:align>center</wp:align>
+            </wp:positionH>
+            <wp:positionV relativeFrom="paragraph">
+              <wp:posOffset>635</wp:posOffset>
+            </wp:positionV>
+            <wp:extent cx="5171440" cy="269875"/>
             <wp:effectExtent l="0" t="0" r="0" b="0"/>
-            <wp:docPr id="10" name="Imagen 10"/>
+            <wp:wrapSquare wrapText="largest"/>
+            <wp:docPr id="10" name="Imagen10"/>
+            <wp:cNvGraphicFramePr>
+              <a:graphicFrameLocks xmlns:a="http://schemas.openxmlformats.org/drawingml/2006/main" noChangeAspect="1"/>
+            </wp:cNvGraphicFramePr>
+            <a:graphic xmlns:a="http://schemas.openxmlformats.org/drawingml/2006/main">
+              <a:graphicData uri="http://schemas.openxmlformats.org/drawingml/2006/picture">
+                <pic:pic xmlns:pic="http://schemas.openxmlformats.org/drawingml/2006/picture">
+                  <pic:nvPicPr>
+                    <pic:cNvPr id="10" name="Imagen10"/>
+                    <pic:cNvPicPr>
+                      <a:picLocks noChangeAspect="1" noChangeArrowheads="1"/>
+                    </pic:cNvPicPr>
+                  </pic:nvPicPr>
+                  <pic:blipFill>
+                    <a:blip r:embed="rId14"/>
+                    <a:stretch>
+                      <a:fillRect/>
+                    </a:stretch>
+                  </pic:blipFill>
+                  <pic:spPr bwMode="auto">
+                    <a:xfrm>
+                      <a:off x="0" y="0"/>
+                      <a:ext cx="5171440" cy="269875"/>
+                    </a:xfrm>
+                    <a:prstGeom prst="rect">
+                      <a:avLst/>
+                    </a:prstGeom>
+                  </pic:spPr>
+                </pic:pic>
+              </a:graphicData>
+            </a:graphic>
+          </wp:anchor>
+        </w:drawing>
+      </w:r>
+    </w:p>
+    <w:p>
+      <w:pPr>
+        <w:pStyle w:val="Prrafodelista"/>
+        <w:numPr>
+          <w:ilvl w:val="0"/>
+          <w:numId w:val="1"/>
+        </w:numPr>
+        <w:ind w:left="360"/>
+      </w:pPr>
+      <w:r>
+        <w:t xml:space="preserve">Suma de las sesiones semanales de las actividades para adultos. </w:t>
+      </w:r>
+    </w:p>
+    <w:p>
+      <w:pPr>
+        <w:pStyle w:val="Prrafodelista"/>
+      </w:pPr>
+      <w:r>
+        <w:rPr>
+          <w:noProof/>
+        </w:rPr>
+        <w:drawing>
+          <wp:inline distT="0" distB="0" distL="0" distR="0" wp14:anchorId="5E642EEF" wp14:editId="23137E5A">
+            <wp:extent cx="5400040" cy="336550"/>
+            <wp:effectExtent l="0" t="0" r="0" b="6350"/>
+            <wp:docPr id="12" name="Imagen 12"/>
             <wp:cNvGraphicFramePr>
               <a:graphicFrameLocks xmlns:a="http://schemas.openxmlformats.org/drawingml/2006/main" noChangeAspect="1"/>
             </wp:cNvGraphicFramePr>
@@ -688,7 +704,7 @@
                     <pic:cNvPicPr/>
                   </pic:nvPicPr>
                   <pic:blipFill>
-                    <a:blip r:embed="rId13"/>
+                    <a:blip r:embed="rId15"/>
                     <a:stretch>
                       <a:fillRect/>
                     </a:stretch>
@@ -696,7 +712,7 @@
                   <pic:spPr>
                     <a:xfrm>
                       <a:off x="0" y="0"/>
-                      <a:ext cx="4800600" cy="361950"/>
+                      <a:ext cx="5400040" cy="336550"/>
                     </a:xfrm>
                     <a:prstGeom prst="rect">
                       <a:avLst/>
@@ -719,50 +735,158 @@
         <w:ind w:left="360"/>
       </w:pPr>
       <w:r>
-        <w:t>S</w:t>
-      </w:r>
-      <w:r>
-        <w:t xml:space="preserve">uma de las sesiones semanales de las actividades para adultos. </w:t>
-      </w:r>
-    </w:p>
-    <w:p>
-      <w:pPr>
-        <w:pStyle w:val="Prrafodelista"/>
-      </w:pPr>
-    </w:p>
-    <w:p>
-      <w:r>
-        <w:t xml:space="preserve">12. Nodos de la actividad de código A06. </w:t>
-      </w:r>
-    </w:p>
-    <w:p>
-      <w:r>
-        <w:t>13. Duración de las actividades con intensidad fuerte</w:t>
-      </w:r>
-    </w:p>
-    <w:p>
-      <w:r>
-        <w:t xml:space="preserve">14. Mostrar el código de las actividades cuya duración coincide con la duración </w:t>
-      </w:r>
-      <w:proofErr w:type="gramStart"/>
-      <w:r>
-        <w:t>del 1º actividad</w:t>
-      </w:r>
-      <w:proofErr w:type="gramEnd"/>
-      <w:r>
-        <w:t xml:space="preserve">. </w:t>
-      </w:r>
-    </w:p>
-    <w:p>
-      <w:r>
-        <w:t>15. Título de las actividades del año 2018.</w:t>
-      </w:r>
+        <w:t xml:space="preserve">Nodos de la actividad de código A06. </w:t>
+      </w:r>
+    </w:p>
+    <w:p>
+      <w:pPr>
+        <w:pStyle w:val="Prrafodelista"/>
+      </w:pPr>
+    </w:p>
+    <w:p>
+      <w:pPr>
+        <w:pStyle w:val="Prrafodelista"/>
+        <w:numPr>
+          <w:ilvl w:val="0"/>
+          <w:numId w:val="1"/>
+        </w:numPr>
+        <w:ind w:left="360"/>
+      </w:pPr>
+      <w:r>
+        <w:t>Duración de las actividades con intensidad fuerte</w:t>
+      </w:r>
+    </w:p>
+    <w:p>
+      <w:pPr>
+        <w:pStyle w:val="Prrafodelista"/>
+      </w:pPr>
+      <w:r>
+        <w:rPr>
+          <w:noProof/>
+        </w:rPr>
+        <w:drawing>
+          <wp:inline distT="0" distB="0" distL="0" distR="0" wp14:anchorId="5E0F9AC9" wp14:editId="6B748D74">
+            <wp:extent cx="5400040" cy="688975"/>
+            <wp:effectExtent l="0" t="0" r="0" b="0"/>
+            <wp:docPr id="13" name="Imagen 13" descr="Texto&#10;&#10;Descripción generada automáticamente"/>
+            <wp:cNvGraphicFramePr>
+              <a:graphicFrameLocks xmlns:a="http://schemas.openxmlformats.org/drawingml/2006/main" noChangeAspect="1"/>
+            </wp:cNvGraphicFramePr>
+            <a:graphic xmlns:a="http://schemas.openxmlformats.org/drawingml/2006/main">
+              <a:graphicData uri="http://schemas.openxmlformats.org/drawingml/2006/picture">
+                <pic:pic xmlns:pic="http://schemas.openxmlformats.org/drawingml/2006/picture">
+                  <pic:nvPicPr>
+                    <pic:cNvPr id="13" name="Imagen 13" descr="Texto&#10;&#10;Descripción generada automáticamente"/>
+                    <pic:cNvPicPr/>
+                  </pic:nvPicPr>
+                  <pic:blipFill>
+                    <a:blip r:embed="rId16"/>
+                    <a:stretch>
+                      <a:fillRect/>
+                    </a:stretch>
+                  </pic:blipFill>
+                  <pic:spPr>
+                    <a:xfrm>
+                      <a:off x="0" y="0"/>
+                      <a:ext cx="5400040" cy="688975"/>
+                    </a:xfrm>
+                    <a:prstGeom prst="rect">
+                      <a:avLst/>
+                    </a:prstGeom>
+                  </pic:spPr>
+                </pic:pic>
+              </a:graphicData>
+            </a:graphic>
+          </wp:inline>
+        </w:drawing>
+      </w:r>
+    </w:p>
+    <w:p>
+      <w:pPr>
+        <w:pStyle w:val="Prrafodelista"/>
+        <w:numPr>
+          <w:ilvl w:val="0"/>
+          <w:numId w:val="1"/>
+        </w:numPr>
+        <w:ind w:left="360"/>
+      </w:pPr>
+      <w:r>
+        <w:t>Mostrar el código de las actividades cuya duración coincide con la duración del 1º activid</w:t>
+      </w:r>
+      <w:r>
+        <w:t xml:space="preserve">ad. </w:t>
+      </w:r>
+    </w:p>
+    <w:p>
+      <w:r>
+        <w:rPr>
+          <w:noProof/>
+        </w:rPr>
+        <w:drawing>
+          <wp:inline distT="0" distB="0" distL="0" distR="0" wp14:anchorId="403DC35F" wp14:editId="1C7CF8BE">
+            <wp:extent cx="3810000" cy="590550"/>
+            <wp:effectExtent l="0" t="0" r="0" b="0"/>
+            <wp:docPr id="14" name="Imagen 14" descr="Interfaz de usuario gráfica&#10;&#10;Descripción generada automáticamente con confianza media"/>
+            <wp:cNvGraphicFramePr>
+              <a:graphicFrameLocks xmlns:a="http://schemas.openxmlformats.org/drawingml/2006/main" noChangeAspect="1"/>
+            </wp:cNvGraphicFramePr>
+            <a:graphic xmlns:a="http://schemas.openxmlformats.org/drawingml/2006/main">
+              <a:graphicData uri="http://schemas.openxmlformats.org/drawingml/2006/picture">
+                <pic:pic xmlns:pic="http://schemas.openxmlformats.org/drawingml/2006/picture">
+                  <pic:nvPicPr>
+                    <pic:cNvPr id="14" name="Imagen 14" descr="Interfaz de usuario gráfica&#10;&#10;Descripción generada automáticamente con confianza media"/>
+                    <pic:cNvPicPr/>
+                  </pic:nvPicPr>
+                  <pic:blipFill>
+                    <a:blip r:embed="rId17"/>
+                    <a:stretch>
+                      <a:fillRect/>
+                    </a:stretch>
+                  </pic:blipFill>
+                  <pic:spPr>
+                    <a:xfrm>
+                      <a:off x="0" y="0"/>
+                      <a:ext cx="3810000" cy="590550"/>
+                    </a:xfrm>
+                    <a:prstGeom prst="rect">
+                      <a:avLst/>
+                    </a:prstGeom>
+                  </pic:spPr>
+                </pic:pic>
+              </a:graphicData>
+            </a:graphic>
+          </wp:inline>
+        </w:drawing>
+      </w:r>
+    </w:p>
+    <w:p>
+      <w:pPr>
+        <w:pStyle w:val="Prrafodelista"/>
+        <w:numPr>
+          <w:ilvl w:val="0"/>
+          <w:numId w:val="1"/>
+        </w:numPr>
+      </w:pPr>
+      <w:r>
+        <w:t>Título de las actividades del año 2018.</w:t>
+      </w:r>
+    </w:p>
+    <w:p>
+      <w:pPr>
+        <w:pStyle w:val="Prrafodelista"/>
+      </w:pPr>
+    </w:p>
+    <w:p>
+      <w:pPr>
+        <w:pStyle w:val="Prrafodelista"/>
+      </w:pPr>
     </w:p>
     <w:sectPr>
       <w:pgSz w:w="11906" w:h="16838"/>
-      <w:pgMar w:top="1417" w:right="1701" w:bottom="1417" w:left="1701" w:header="708" w:footer="708" w:gutter="0"/>
-      <w:cols w:space="708"/>
-      <w:docGrid w:linePitch="360"/>
+      <w:pgMar w:top="1417" w:right="1701" w:bottom="1417" w:left="1701" w:header="0" w:footer="0" w:gutter="0"/>
+      <w:cols w:space="720"/>
+      <w:formProt w:val="0"/>
+      <w:docGrid w:linePitch="360" w:charSpace="4096"/>
     </w:sectPr>
   </w:body>
 </w:document>
@@ -771,95 +895,244 @@
 <file path=word/numbering.xml><?xml version="1.0" encoding="utf-8"?>
 <w:numbering xmlns:wpc="http://schemas.microsoft.com/office/word/2010/wordprocessingCanvas" xmlns:cx="http://schemas.microsoft.com/office/drawing/2014/chartex" xmlns:cx1="http://schemas.microsoft.com/office/drawing/2015/9/8/chartex" xmlns:cx2="http://schemas.microsoft.com/office/drawing/2015/10/21/chartex" xmlns:cx3="http://schemas.microsoft.com/office/drawing/2016/5/9/chartex" xmlns:cx4="http://schemas.microsoft.com/office/drawing/2016/5/10/chartex" xmlns:cx5="http://schemas.microsoft.com/office/drawing/2016/5/11/chartex" xmlns:cx6="http://schemas.microsoft.com/office/drawing/2016/5/12/chartex" xmlns:cx7="http://schemas.microsoft.com/office/drawing/2016/5/13/chartex" xmlns:cx8="http://schemas.microsoft.com/office/drawing/2016/5/14/chartex" xmlns:mc="http://schemas.openxmlformats.org/markup-compatibility/2006" xmlns:aink="http://schemas.microsoft.com/office/drawing/2016/ink" xmlns:am3d="http://schemas.microsoft.com/office/drawing/2017/model3d" xmlns:o="urn:schemas-microsoft-com:office:office" xmlns:r="http://schemas.openxmlformats.org/officeDocument/2006/relationships" xmlns:m="http://schemas.openxmlformats.org/officeDocument/2006/math" xmlns:v="urn:schemas-microsoft-com:vml" xmlns:wp14="http://schemas.microsoft.com/office/word/2010/wordprocessingDrawing" xmlns:wp="http://schemas.openxmlformats.org/drawingml/2006/wordprocessingDrawing" xmlns:w10="urn:schemas-microsoft-com:office:word" xmlns:w="http://schemas.openxmlformats.org/wordprocessingml/2006/main" xmlns:w14="http://schemas.microsoft.com/office/word/2010/wordml" xmlns:w15="http://schemas.microsoft.com/office/word/2012/wordml" xmlns:w16cex="http://schemas.microsoft.com/office/word/2018/wordml/cex" xmlns:w16cid="http://schemas.microsoft.com/office/word/2016/wordml/cid" xmlns:w16="http://schemas.microsoft.com/office/word/2018/wordml" xmlns:w16sdtdh="http://schemas.microsoft.com/office/word/2020/wordml/sdtdatahash" xmlns:w16se="http://schemas.microsoft.com/office/word/2015/wordml/symex" xmlns:wpg="http://schemas.microsoft.com/office/word/2010/wordprocessingGroup" xmlns:wpi="http://schemas.microsoft.com/office/word/2010/wordprocessingInk" xmlns:wne="http://schemas.microsoft.com/office/word/2006/wordml" xmlns:wps="http://schemas.microsoft.com/office/word/2010/wordprocessingShape" mc:Ignorable="w14 w15 w16se w16cid w16 w16cex w16sdtdh wp14">
   <w:abstractNum w:abstractNumId="0" w15:restartNumberingAfterBreak="0">
-    <w:nsid w:val="2BA76AC8"/>
-    <w:multiLevelType w:val="hybridMultilevel"/>
-    <w:tmpl w:val="2F7C1834"/>
-    <w:lvl w:ilvl="0" w:tplc="0C0A000F">
+    <w:nsid w:val="221E200C"/>
+    <w:multiLevelType w:val="multilevel"/>
+    <w:tmpl w:val="493CE224"/>
+    <w:lvl w:ilvl="0">
+      <w:start w:val="1"/>
+      <w:numFmt w:val="none"/>
+      <w:suff w:val="nothing"/>
+      <w:lvlText w:val=""/>
+      <w:lvlJc w:val="left"/>
+      <w:pPr>
+        <w:tabs>
+          <w:tab w:val="num" w:pos="0"/>
+        </w:tabs>
+        <w:ind w:left="0" w:firstLine="0"/>
+      </w:pPr>
+    </w:lvl>
+    <w:lvl w:ilvl="1">
+      <w:start w:val="1"/>
+      <w:numFmt w:val="none"/>
+      <w:suff w:val="nothing"/>
+      <w:lvlText w:val=""/>
+      <w:lvlJc w:val="left"/>
+      <w:pPr>
+        <w:tabs>
+          <w:tab w:val="num" w:pos="0"/>
+        </w:tabs>
+        <w:ind w:left="0" w:firstLine="0"/>
+      </w:pPr>
+    </w:lvl>
+    <w:lvl w:ilvl="2">
+      <w:start w:val="1"/>
+      <w:numFmt w:val="none"/>
+      <w:suff w:val="nothing"/>
+      <w:lvlText w:val=""/>
+      <w:lvlJc w:val="left"/>
+      <w:pPr>
+        <w:tabs>
+          <w:tab w:val="num" w:pos="0"/>
+        </w:tabs>
+        <w:ind w:left="0" w:firstLine="0"/>
+      </w:pPr>
+    </w:lvl>
+    <w:lvl w:ilvl="3">
+      <w:start w:val="1"/>
+      <w:numFmt w:val="none"/>
+      <w:suff w:val="nothing"/>
+      <w:lvlText w:val=""/>
+      <w:lvlJc w:val="left"/>
+      <w:pPr>
+        <w:tabs>
+          <w:tab w:val="num" w:pos="0"/>
+        </w:tabs>
+        <w:ind w:left="0" w:firstLine="0"/>
+      </w:pPr>
+    </w:lvl>
+    <w:lvl w:ilvl="4">
+      <w:start w:val="1"/>
+      <w:numFmt w:val="none"/>
+      <w:suff w:val="nothing"/>
+      <w:lvlText w:val=""/>
+      <w:lvlJc w:val="left"/>
+      <w:pPr>
+        <w:tabs>
+          <w:tab w:val="num" w:pos="0"/>
+        </w:tabs>
+        <w:ind w:left="0" w:firstLine="0"/>
+      </w:pPr>
+    </w:lvl>
+    <w:lvl w:ilvl="5">
+      <w:start w:val="1"/>
+      <w:numFmt w:val="none"/>
+      <w:suff w:val="nothing"/>
+      <w:lvlText w:val=""/>
+      <w:lvlJc w:val="left"/>
+      <w:pPr>
+        <w:tabs>
+          <w:tab w:val="num" w:pos="0"/>
+        </w:tabs>
+        <w:ind w:left="0" w:firstLine="0"/>
+      </w:pPr>
+    </w:lvl>
+    <w:lvl w:ilvl="6">
+      <w:start w:val="1"/>
+      <w:numFmt w:val="none"/>
+      <w:suff w:val="nothing"/>
+      <w:lvlText w:val=""/>
+      <w:lvlJc w:val="left"/>
+      <w:pPr>
+        <w:tabs>
+          <w:tab w:val="num" w:pos="0"/>
+        </w:tabs>
+        <w:ind w:left="0" w:firstLine="0"/>
+      </w:pPr>
+    </w:lvl>
+    <w:lvl w:ilvl="7">
+      <w:start w:val="1"/>
+      <w:numFmt w:val="none"/>
+      <w:suff w:val="nothing"/>
+      <w:lvlText w:val=""/>
+      <w:lvlJc w:val="left"/>
+      <w:pPr>
+        <w:tabs>
+          <w:tab w:val="num" w:pos="0"/>
+        </w:tabs>
+        <w:ind w:left="0" w:firstLine="0"/>
+      </w:pPr>
+    </w:lvl>
+    <w:lvl w:ilvl="8">
+      <w:start w:val="1"/>
+      <w:numFmt w:val="none"/>
+      <w:suff w:val="nothing"/>
+      <w:lvlText w:val=""/>
+      <w:lvlJc w:val="left"/>
+      <w:pPr>
+        <w:tabs>
+          <w:tab w:val="num" w:pos="0"/>
+        </w:tabs>
+        <w:ind w:left="0" w:firstLine="0"/>
+      </w:pPr>
+    </w:lvl>
+  </w:abstractNum>
+  <w:abstractNum w:abstractNumId="1" w15:restartNumberingAfterBreak="0">
+    <w:nsid w:val="48C8660E"/>
+    <w:multiLevelType w:val="multilevel"/>
+    <w:tmpl w:val="D302693A"/>
+    <w:lvl w:ilvl="0">
       <w:start w:val="1"/>
       <w:numFmt w:val="decimal"/>
       <w:lvlText w:val="%1."/>
       <w:lvlJc w:val="left"/>
       <w:pPr>
+        <w:tabs>
+          <w:tab w:val="num" w:pos="0"/>
+        </w:tabs>
         <w:ind w:left="720" w:hanging="360"/>
       </w:pPr>
-      <w:rPr>
-        <w:rFonts w:hint="default"/>
-      </w:rPr>
     </w:lvl>
-    <w:lvl w:ilvl="1" w:tplc="0C0A0019" w:tentative="1">
+    <w:lvl w:ilvl="1">
       <w:start w:val="1"/>
       <w:numFmt w:val="lowerLetter"/>
       <w:lvlText w:val="%2."/>
       <w:lvlJc w:val="left"/>
       <w:pPr>
+        <w:tabs>
+          <w:tab w:val="num" w:pos="0"/>
+        </w:tabs>
         <w:ind w:left="1440" w:hanging="360"/>
       </w:pPr>
     </w:lvl>
-    <w:lvl w:ilvl="2" w:tplc="0C0A001B" w:tentative="1">
+    <w:lvl w:ilvl="2">
       <w:start w:val="1"/>
       <w:numFmt w:val="lowerRoman"/>
       <w:lvlText w:val="%3."/>
       <w:lvlJc w:val="right"/>
       <w:pPr>
+        <w:tabs>
+          <w:tab w:val="num" w:pos="0"/>
+        </w:tabs>
         <w:ind w:left="2160" w:hanging="180"/>
       </w:pPr>
     </w:lvl>
-    <w:lvl w:ilvl="3" w:tplc="0C0A000F" w:tentative="1">
+    <w:lvl w:ilvl="3">
       <w:start w:val="1"/>
       <w:numFmt w:val="decimal"/>
       <w:lvlText w:val="%4."/>
       <w:lvlJc w:val="left"/>
       <w:pPr>
+        <w:tabs>
+          <w:tab w:val="num" w:pos="0"/>
+        </w:tabs>
         <w:ind w:left="2880" w:hanging="360"/>
       </w:pPr>
     </w:lvl>
-    <w:lvl w:ilvl="4" w:tplc="0C0A0019" w:tentative="1">
+    <w:lvl w:ilvl="4">
       <w:start w:val="1"/>
       <w:numFmt w:val="lowerLetter"/>
       <w:lvlText w:val="%5."/>
       <w:lvlJc w:val="left"/>
       <w:pPr>
+        <w:tabs>
+          <w:tab w:val="num" w:pos="0"/>
+        </w:tabs>
         <w:ind w:left="3600" w:hanging="360"/>
       </w:pPr>
     </w:lvl>
-    <w:lvl w:ilvl="5" w:tplc="0C0A001B" w:tentative="1">
+    <w:lvl w:ilvl="5">
       <w:start w:val="1"/>
       <w:numFmt w:val="lowerRoman"/>
       <w:lvlText w:val="%6."/>
       <w:lvlJc w:val="right"/>
       <w:pPr>
+        <w:tabs>
+          <w:tab w:val="num" w:pos="0"/>
+        </w:tabs>
         <w:ind w:left="4320" w:hanging="180"/>
       </w:pPr>
     </w:lvl>
-    <w:lvl w:ilvl="6" w:tplc="0C0A000F" w:tentative="1">
+    <w:lvl w:ilvl="6">
       <w:start w:val="1"/>
       <w:numFmt w:val="decimal"/>
       <w:lvlText w:val="%7."/>
       <w:lvlJc w:val="left"/>
       <w:pPr>
+        <w:tabs>
+          <w:tab w:val="num" w:pos="0"/>
+        </w:tabs>
         <w:ind w:left="5040" w:hanging="360"/>
       </w:pPr>
     </w:lvl>
-    <w:lvl w:ilvl="7" w:tplc="0C0A0019" w:tentative="1">
+    <w:lvl w:ilvl="7">
       <w:start w:val="1"/>
       <w:numFmt w:val="lowerLetter"/>
       <w:lvlText w:val="%8."/>
       <w:lvlJc w:val="left"/>
       <w:pPr>
+        <w:tabs>
+          <w:tab w:val="num" w:pos="0"/>
+        </w:tabs>
         <w:ind w:left="5760" w:hanging="360"/>
       </w:pPr>
     </w:lvl>
-    <w:lvl w:ilvl="8" w:tplc="0C0A001B" w:tentative="1">
+    <w:lvl w:ilvl="8">
       <w:start w:val="1"/>
       <w:numFmt w:val="lowerRoman"/>
       <w:lvlText w:val="%9."/>
       <w:lvlJc w:val="right"/>
       <w:pPr>
+        <w:tabs>
+          <w:tab w:val="num" w:pos="0"/>
+        </w:tabs>
         <w:ind w:left="6480" w:hanging="180"/>
       </w:pPr>
     </w:lvl>
   </w:abstractNum>
   <w:num w:numId="1">
+    <w:abstractNumId w:val="1"/>
+  </w:num>
+  <w:num w:numId="2">
     <w:abstractNumId w:val="0"/>
   </w:num>
 </w:numbering>
@@ -878,7 +1151,7 @@
     </w:rPrDefault>
     <w:pPrDefault>
       <w:pPr>
-        <w:spacing w:after="160" w:line="259" w:lineRule="auto"/>
+        <w:suppressAutoHyphens/>
       </w:pPr>
     </w:pPrDefault>
   </w:docDefaults>
@@ -1263,6 +1536,9 @@
   <w:style w:type="paragraph" w:default="1" w:styleId="Normal">
     <w:name w:val="Normal"/>
     <w:qFormat/>
+    <w:pPr>
+      <w:spacing w:after="160" w:line="259" w:lineRule="auto"/>
+    </w:pPr>
   </w:style>
   <w:style w:type="character" w:default="1" w:styleId="Fuentedeprrafopredeter">
     <w:name w:val="Default Paragraph Font"/>
@@ -1290,6 +1566,63 @@
     <w:uiPriority w:val="99"/>
     <w:semiHidden/>
     <w:unhideWhenUsed/>
+  </w:style>
+  <w:style w:type="paragraph" w:styleId="Ttulo">
+    <w:name w:val="Title"/>
+    <w:basedOn w:val="Normal"/>
+    <w:next w:val="Textoindependiente"/>
+    <w:qFormat/>
+    <w:pPr>
+      <w:keepNext/>
+      <w:spacing w:before="240" w:after="120"/>
+    </w:pPr>
+    <w:rPr>
+      <w:rFonts w:ascii="Liberation Sans" w:eastAsia="Microsoft YaHei" w:hAnsi="Liberation Sans" w:cs="Lucida Sans"/>
+      <w:sz w:val="28"/>
+      <w:szCs w:val="28"/>
+    </w:rPr>
+  </w:style>
+  <w:style w:type="paragraph" w:styleId="Textoindependiente">
+    <w:name w:val="Body Text"/>
+    <w:basedOn w:val="Normal"/>
+    <w:pPr>
+      <w:spacing w:after="140" w:line="276" w:lineRule="auto"/>
+    </w:pPr>
+  </w:style>
+  <w:style w:type="paragraph" w:styleId="Lista">
+    <w:name w:val="List"/>
+    <w:basedOn w:val="Textoindependiente"/>
+    <w:rPr>
+      <w:rFonts w:cs="Lucida Sans"/>
+    </w:rPr>
+  </w:style>
+  <w:style w:type="paragraph" w:styleId="Descripcin">
+    <w:name w:val="caption"/>
+    <w:basedOn w:val="Normal"/>
+    <w:qFormat/>
+    <w:pPr>
+      <w:suppressLineNumbers/>
+      <w:spacing w:before="120" w:after="120"/>
+    </w:pPr>
+    <w:rPr>
+      <w:rFonts w:cs="Lucida Sans"/>
+      <w:i/>
+      <w:iCs/>
+      <w:sz w:val="24"/>
+      <w:szCs w:val="24"/>
+    </w:rPr>
+  </w:style>
+  <w:style w:type="paragraph" w:customStyle="1" w:styleId="ndice">
+    <w:name w:val="Índice"/>
+    <w:basedOn w:val="Normal"/>
+    <w:qFormat/>
+    <w:pPr>
+      <w:suppressLineNumbers/>
+    </w:pPr>
+    <w:rPr>
+      <w:rFonts w:cs="Lucida Sans"/>
+      <w:lang/>
+    </w:rPr>
   </w:style>
   <w:style w:type="paragraph" w:styleId="Prrafodelista">
     <w:name w:val="List Paragraph"/>

</xml_diff>

<commit_message>
Trabajo en clase 21/02/2022
</commit_message>
<xml_diff>
--- a/ud05/UD05A01.docx
+++ b/ud05/UD05A01.docx
@@ -4,7 +4,15 @@
   <w:body>
     <w:p>
       <w:r>
-        <w:t xml:space="preserve">Unidad 5. XPath </w:t>
+        <w:t xml:space="preserve">Unidad 5. </w:t>
+      </w:r>
+      <w:proofErr w:type="spellStart"/>
+      <w:r>
+        <w:t>XPath</w:t>
+      </w:r>
+      <w:proofErr w:type="spellEnd"/>
+      <w:r>
+        <w:t xml:space="preserve"> </w:t>
       </w:r>
     </w:p>
     <w:p>
@@ -14,7 +22,55 @@
     </w:p>
     <w:p>
       <w:r>
-        <w:t xml:space="preserve">Dado el siguientes datos XPath online real-time tester, evaluator and generator for XML &amp; HTML (xpather.com) se pide realizar las siguientes consultas: </w:t>
+        <w:t xml:space="preserve">Dado </w:t>
+      </w:r>
+      <w:proofErr w:type="gramStart"/>
+      <w:r>
+        <w:t>el siguientes datos</w:t>
+      </w:r>
+      <w:proofErr w:type="gramEnd"/>
+      <w:r>
+        <w:t xml:space="preserve"> </w:t>
+      </w:r>
+      <w:proofErr w:type="spellStart"/>
+      <w:r>
+        <w:t>XPath</w:t>
+      </w:r>
+      <w:proofErr w:type="spellEnd"/>
+      <w:r>
+        <w:t xml:space="preserve"> online real-time </w:t>
+      </w:r>
+      <w:proofErr w:type="spellStart"/>
+      <w:r>
+        <w:t>tester</w:t>
+      </w:r>
+      <w:proofErr w:type="spellEnd"/>
+      <w:r>
+        <w:t xml:space="preserve">, </w:t>
+      </w:r>
+      <w:proofErr w:type="spellStart"/>
+      <w:r>
+        <w:t>evaluator</w:t>
+      </w:r>
+      <w:proofErr w:type="spellEnd"/>
+      <w:r>
+        <w:t xml:space="preserve"> and </w:t>
+      </w:r>
+      <w:proofErr w:type="spellStart"/>
+      <w:r>
+        <w:t>generator</w:t>
+      </w:r>
+      <w:proofErr w:type="spellEnd"/>
+      <w:r>
+        <w:t xml:space="preserve"> </w:t>
+      </w:r>
+      <w:proofErr w:type="spellStart"/>
+      <w:r>
+        <w:t>for</w:t>
+      </w:r>
+      <w:proofErr w:type="spellEnd"/>
+      <w:r>
+        <w:t xml:space="preserve"> XML &amp; HTML (xpather.com) se pide realizar las siguientes consultas: </w:t>
       </w:r>
     </w:p>
     <w:p>
@@ -156,10 +212,7 @@
         <w:ind w:left="360"/>
       </w:pPr>
       <w:r>
-        <w:t>El primer título de</w:t>
-      </w:r>
-      <w:r>
-        <w:t xml:space="preserve"> la actividad. </w:t>
+        <w:t xml:space="preserve">El primer título de la actividad. </w:t>
       </w:r>
     </w:p>
     <w:p>
@@ -548,7 +601,20 @@
         <w:ind w:left="360"/>
       </w:pPr>
       <w:r>
-        <w:t xml:space="preserve">Si queremos convertir el resultado a cadena de caracteres, podemos usar la función string(). </w:t>
+        <w:t xml:space="preserve">Si queremos convertir el resultado a cadena de caracteres, podemos usar la función </w:t>
+      </w:r>
+      <w:proofErr w:type="spellStart"/>
+      <w:proofErr w:type="gramStart"/>
+      <w:r>
+        <w:t>string</w:t>
+      </w:r>
+      <w:proofErr w:type="spellEnd"/>
+      <w:r>
+        <w:t>(</w:t>
+      </w:r>
+      <w:proofErr w:type="gramEnd"/>
+      <w:r>
+        <w:t xml:space="preserve">). </w:t>
       </w:r>
     </w:p>
     <w:p>
@@ -742,33 +808,15 @@
       <w:pPr>
         <w:pStyle w:val="Prrafodelista"/>
       </w:pPr>
-    </w:p>
-    <w:p>
-      <w:pPr>
-        <w:pStyle w:val="Prrafodelista"/>
-        <w:numPr>
-          <w:ilvl w:val="0"/>
-          <w:numId w:val="1"/>
-        </w:numPr>
-        <w:ind w:left="360"/>
-      </w:pPr>
-      <w:r>
-        <w:t>Duración de las actividades con intensidad fuerte</w:t>
-      </w:r>
-    </w:p>
-    <w:p>
-      <w:pPr>
-        <w:pStyle w:val="Prrafodelista"/>
-      </w:pPr>
       <w:r>
         <w:rPr>
           <w:noProof/>
         </w:rPr>
         <w:drawing>
-          <wp:inline distT="0" distB="0" distL="0" distR="0" wp14:anchorId="5E0F9AC9" wp14:editId="6B748D74">
-            <wp:extent cx="5400040" cy="688975"/>
-            <wp:effectExtent l="0" t="0" r="0" b="0"/>
-            <wp:docPr id="13" name="Imagen 13" descr="Texto&#10;&#10;Descripción generada automáticamente"/>
+          <wp:inline distT="0" distB="0" distL="0" distR="0" wp14:anchorId="769743F6" wp14:editId="59E9FA2D">
+            <wp:extent cx="5400040" cy="2700020"/>
+            <wp:effectExtent l="0" t="0" r="0" b="5080"/>
+            <wp:docPr id="11" name="Imagen 11" descr="Texto&#10;&#10;Descripción generada automáticamente"/>
             <wp:cNvGraphicFramePr>
               <a:graphicFrameLocks xmlns:a="http://schemas.openxmlformats.org/drawingml/2006/main" noChangeAspect="1"/>
             </wp:cNvGraphicFramePr>
@@ -776,7 +824,7 @@
               <a:graphicData uri="http://schemas.openxmlformats.org/drawingml/2006/picture">
                 <pic:pic xmlns:pic="http://schemas.openxmlformats.org/drawingml/2006/picture">
                   <pic:nvPicPr>
-                    <pic:cNvPr id="13" name="Imagen 13" descr="Texto&#10;&#10;Descripción generada automáticamente"/>
+                    <pic:cNvPr id="11" name="Imagen 11" descr="Texto&#10;&#10;Descripción generada automáticamente"/>
                     <pic:cNvPicPr/>
                   </pic:nvPicPr>
                   <pic:blipFill>
@@ -788,7 +836,7 @@
                   <pic:spPr>
                     <a:xfrm>
                       <a:off x="0" y="0"/>
-                      <a:ext cx="5400040" cy="688975"/>
+                      <a:ext cx="5400040" cy="2700020"/>
                     </a:xfrm>
                     <a:prstGeom prst="rect">
                       <a:avLst/>
@@ -811,22 +859,22 @@
         <w:ind w:left="360"/>
       </w:pPr>
       <w:r>
-        <w:t>Mostrar el código de las actividades cuya duración coincide con la duración del 1º activid</w:t>
-      </w:r>
-      <w:r>
-        <w:t xml:space="preserve">ad. </w:t>
-      </w:r>
-    </w:p>
-    <w:p>
+        <w:t>Duración de las actividades con intensidad fuerte</w:t>
+      </w:r>
+    </w:p>
+    <w:p>
+      <w:pPr>
+        <w:pStyle w:val="Prrafodelista"/>
+      </w:pPr>
       <w:r>
         <w:rPr>
           <w:noProof/>
         </w:rPr>
         <w:drawing>
-          <wp:inline distT="0" distB="0" distL="0" distR="0" wp14:anchorId="403DC35F" wp14:editId="1C7CF8BE">
-            <wp:extent cx="3810000" cy="590550"/>
-            <wp:effectExtent l="0" t="0" r="0" b="0"/>
-            <wp:docPr id="14" name="Imagen 14" descr="Interfaz de usuario gráfica&#10;&#10;Descripción generada automáticamente con confianza media"/>
+          <wp:inline distT="0" distB="0" distL="0" distR="0" wp14:anchorId="2CE008C9" wp14:editId="45341354">
+            <wp:extent cx="5400040" cy="299085"/>
+            <wp:effectExtent l="0" t="0" r="0" b="5715"/>
+            <wp:docPr id="15" name="Imagen 15"/>
             <wp:cNvGraphicFramePr>
               <a:graphicFrameLocks xmlns:a="http://schemas.openxmlformats.org/drawingml/2006/main" noChangeAspect="1"/>
             </wp:cNvGraphicFramePr>
@@ -834,7 +882,7 @@
               <a:graphicData uri="http://schemas.openxmlformats.org/drawingml/2006/picture">
                 <pic:pic xmlns:pic="http://schemas.openxmlformats.org/drawingml/2006/picture">
                   <pic:nvPicPr>
-                    <pic:cNvPr id="14" name="Imagen 14" descr="Interfaz de usuario gráfica&#10;&#10;Descripción generada automáticamente con confianza media"/>
+                    <pic:cNvPr id="1" name=""/>
                     <pic:cNvPicPr/>
                   </pic:nvPicPr>
                   <pic:blipFill>
@@ -846,7 +894,7 @@
                   <pic:spPr>
                     <a:xfrm>
                       <a:off x="0" y="0"/>
-                      <a:ext cx="3810000" cy="590550"/>
+                      <a:ext cx="5400040" cy="299085"/>
                     </a:xfrm>
                     <a:prstGeom prst="rect">
                       <a:avLst/>
@@ -861,6 +909,20 @@
     </w:p>
     <w:p>
       <w:pPr>
+        <w:spacing w:after="0" w:line="240" w:lineRule="auto"/>
+        <w:rPr>
+          <w:highlight w:val="lightGray"/>
+        </w:rPr>
+      </w:pPr>
+      <w:r>
+        <w:rPr>
+          <w:highlight w:val="lightGray"/>
+        </w:rPr>
+        <w:br w:type="page"/>
+      </w:r>
+    </w:p>
+    <w:p>
+      <w:pPr>
         <w:pStyle w:val="Prrafodelista"/>
         <w:numPr>
           <w:ilvl w:val="0"/>
@@ -868,6 +930,72 @@
         </w:numPr>
       </w:pPr>
       <w:r>
+        <w:lastRenderedPageBreak/>
+        <w:t xml:space="preserve">Mostrar el código de las actividades cuya duración coincide con la duración </w:t>
+      </w:r>
+      <w:proofErr w:type="gramStart"/>
+      <w:r>
+        <w:t>del 1º actividad</w:t>
+      </w:r>
+      <w:proofErr w:type="gramEnd"/>
+      <w:r>
+        <w:t xml:space="preserve">. </w:t>
+      </w:r>
+    </w:p>
+    <w:p>
+      <w:pPr>
+        <w:ind w:left="360"/>
+      </w:pPr>
+      <w:r>
+        <w:rPr>
+          <w:noProof/>
+        </w:rPr>
+        <w:drawing>
+          <wp:inline distT="0" distB="0" distL="0" distR="0" wp14:anchorId="0918CA7A" wp14:editId="1ECD15D2">
+            <wp:extent cx="5400040" cy="939800"/>
+            <wp:effectExtent l="0" t="0" r="0" b="0"/>
+            <wp:docPr id="16" name="Imagen 16" descr="Interfaz de usuario gráfica, Texto, Aplicación&#10;&#10;Descripción generada automáticamente"/>
+            <wp:cNvGraphicFramePr>
+              <a:graphicFrameLocks xmlns:a="http://schemas.openxmlformats.org/drawingml/2006/main" noChangeAspect="1"/>
+            </wp:cNvGraphicFramePr>
+            <a:graphic xmlns:a="http://schemas.openxmlformats.org/drawingml/2006/main">
+              <a:graphicData uri="http://schemas.openxmlformats.org/drawingml/2006/picture">
+                <pic:pic xmlns:pic="http://schemas.openxmlformats.org/drawingml/2006/picture">
+                  <pic:nvPicPr>
+                    <pic:cNvPr id="16" name="Imagen 16" descr="Interfaz de usuario gráfica, Texto, Aplicación&#10;&#10;Descripción generada automáticamente"/>
+                    <pic:cNvPicPr/>
+                  </pic:nvPicPr>
+                  <pic:blipFill>
+                    <a:blip r:embed="rId18"/>
+                    <a:stretch>
+                      <a:fillRect/>
+                    </a:stretch>
+                  </pic:blipFill>
+                  <pic:spPr>
+                    <a:xfrm>
+                      <a:off x="0" y="0"/>
+                      <a:ext cx="5400040" cy="939800"/>
+                    </a:xfrm>
+                    <a:prstGeom prst="rect">
+                      <a:avLst/>
+                    </a:prstGeom>
+                  </pic:spPr>
+                </pic:pic>
+              </a:graphicData>
+            </a:graphic>
+          </wp:inline>
+        </w:drawing>
+      </w:r>
+    </w:p>
+    <w:p>
+      <w:pPr>
+        <w:pStyle w:val="Prrafodelista"/>
+        <w:numPr>
+          <w:ilvl w:val="0"/>
+          <w:numId w:val="1"/>
+        </w:numPr>
+      </w:pPr>
+      <w:r>
         <w:t>Título de las actividades del año 2018.</w:t>
       </w:r>
     </w:p>
@@ -880,6 +1008,46 @@
       <w:pPr>
         <w:pStyle w:val="Prrafodelista"/>
       </w:pPr>
+      <w:r>
+        <w:rPr>
+          <w:noProof/>
+        </w:rPr>
+        <w:drawing>
+          <wp:inline distT="0" distB="0" distL="0" distR="0" wp14:anchorId="61D313CA" wp14:editId="7DF51834">
+            <wp:extent cx="5400040" cy="854075"/>
+            <wp:effectExtent l="0" t="0" r="0" b="3175"/>
+            <wp:docPr id="17" name="Imagen 17" descr="Texto&#10;&#10;Descripción generada automáticamente"/>
+            <wp:cNvGraphicFramePr>
+              <a:graphicFrameLocks xmlns:a="http://schemas.openxmlformats.org/drawingml/2006/main" noChangeAspect="1"/>
+            </wp:cNvGraphicFramePr>
+            <a:graphic xmlns:a="http://schemas.openxmlformats.org/drawingml/2006/main">
+              <a:graphicData uri="http://schemas.openxmlformats.org/drawingml/2006/picture">
+                <pic:pic xmlns:pic="http://schemas.openxmlformats.org/drawingml/2006/picture">
+                  <pic:nvPicPr>
+                    <pic:cNvPr id="17" name="Imagen 17" descr="Texto&#10;&#10;Descripción generada automáticamente"/>
+                    <pic:cNvPicPr/>
+                  </pic:nvPicPr>
+                  <pic:blipFill>
+                    <a:blip r:embed="rId19"/>
+                    <a:stretch>
+                      <a:fillRect/>
+                    </a:stretch>
+                  </pic:blipFill>
+                  <pic:spPr>
+                    <a:xfrm>
+                      <a:off x="0" y="0"/>
+                      <a:ext cx="5400040" cy="854075"/>
+                    </a:xfrm>
+                    <a:prstGeom prst="rect">
+                      <a:avLst/>
+                    </a:prstGeom>
+                  </pic:spPr>
+                </pic:pic>
+              </a:graphicData>
+            </a:graphic>
+          </wp:inline>
+        </w:drawing>
+      </w:r>
     </w:p>
     <w:sectPr>
       <w:pgSz w:w="11906" w:h="16838"/>
@@ -895,6 +1063,92 @@
 <file path=word/numbering.xml><?xml version="1.0" encoding="utf-8"?>
 <w:numbering xmlns:wpc="http://schemas.microsoft.com/office/word/2010/wordprocessingCanvas" xmlns:cx="http://schemas.microsoft.com/office/drawing/2014/chartex" xmlns:cx1="http://schemas.microsoft.com/office/drawing/2015/9/8/chartex" xmlns:cx2="http://schemas.microsoft.com/office/drawing/2015/10/21/chartex" xmlns:cx3="http://schemas.microsoft.com/office/drawing/2016/5/9/chartex" xmlns:cx4="http://schemas.microsoft.com/office/drawing/2016/5/10/chartex" xmlns:cx5="http://schemas.microsoft.com/office/drawing/2016/5/11/chartex" xmlns:cx6="http://schemas.microsoft.com/office/drawing/2016/5/12/chartex" xmlns:cx7="http://schemas.microsoft.com/office/drawing/2016/5/13/chartex" xmlns:cx8="http://schemas.microsoft.com/office/drawing/2016/5/14/chartex" xmlns:mc="http://schemas.openxmlformats.org/markup-compatibility/2006" xmlns:aink="http://schemas.microsoft.com/office/drawing/2016/ink" xmlns:am3d="http://schemas.microsoft.com/office/drawing/2017/model3d" xmlns:o="urn:schemas-microsoft-com:office:office" xmlns:r="http://schemas.openxmlformats.org/officeDocument/2006/relationships" xmlns:m="http://schemas.openxmlformats.org/officeDocument/2006/math" xmlns:v="urn:schemas-microsoft-com:vml" xmlns:wp14="http://schemas.microsoft.com/office/word/2010/wordprocessingDrawing" xmlns:wp="http://schemas.openxmlformats.org/drawingml/2006/wordprocessingDrawing" xmlns:w10="urn:schemas-microsoft-com:office:word" xmlns:w="http://schemas.openxmlformats.org/wordprocessingml/2006/main" xmlns:w14="http://schemas.microsoft.com/office/word/2010/wordml" xmlns:w15="http://schemas.microsoft.com/office/word/2012/wordml" xmlns:w16cex="http://schemas.microsoft.com/office/word/2018/wordml/cex" xmlns:w16cid="http://schemas.microsoft.com/office/word/2016/wordml/cid" xmlns:w16="http://schemas.microsoft.com/office/word/2018/wordml" xmlns:w16sdtdh="http://schemas.microsoft.com/office/word/2020/wordml/sdtdatahash" xmlns:w16se="http://schemas.microsoft.com/office/word/2015/wordml/symex" xmlns:wpg="http://schemas.microsoft.com/office/word/2010/wordprocessingGroup" xmlns:wpi="http://schemas.microsoft.com/office/word/2010/wordprocessingInk" xmlns:wne="http://schemas.microsoft.com/office/word/2006/wordml" xmlns:wps="http://schemas.microsoft.com/office/word/2010/wordprocessingShape" mc:Ignorable="w14 w15 w16se w16cid w16 w16cex w16sdtdh wp14">
   <w:abstractNum w:abstractNumId="0" w15:restartNumberingAfterBreak="0">
+    <w:nsid w:val="116E62CE"/>
+    <w:multiLevelType w:val="hybridMultilevel"/>
+    <w:tmpl w:val="757EE32A"/>
+    <w:lvl w:ilvl="0" w:tplc="0C0A000F">
+      <w:start w:val="1"/>
+      <w:numFmt w:val="decimal"/>
+      <w:lvlText w:val="%1."/>
+      <w:lvlJc w:val="left"/>
+      <w:pPr>
+        <w:ind w:left="1080" w:hanging="360"/>
+      </w:pPr>
+    </w:lvl>
+    <w:lvl w:ilvl="1" w:tplc="0C0A0019" w:tentative="1">
+      <w:start w:val="1"/>
+      <w:numFmt w:val="lowerLetter"/>
+      <w:lvlText w:val="%2."/>
+      <w:lvlJc w:val="left"/>
+      <w:pPr>
+        <w:ind w:left="1800" w:hanging="360"/>
+      </w:pPr>
+    </w:lvl>
+    <w:lvl w:ilvl="2" w:tplc="0C0A001B" w:tentative="1">
+      <w:start w:val="1"/>
+      <w:numFmt w:val="lowerRoman"/>
+      <w:lvlText w:val="%3."/>
+      <w:lvlJc w:val="right"/>
+      <w:pPr>
+        <w:ind w:left="2520" w:hanging="180"/>
+      </w:pPr>
+    </w:lvl>
+    <w:lvl w:ilvl="3" w:tplc="0C0A000F" w:tentative="1">
+      <w:start w:val="1"/>
+      <w:numFmt w:val="decimal"/>
+      <w:lvlText w:val="%4."/>
+      <w:lvlJc w:val="left"/>
+      <w:pPr>
+        <w:ind w:left="3240" w:hanging="360"/>
+      </w:pPr>
+    </w:lvl>
+    <w:lvl w:ilvl="4" w:tplc="0C0A0019" w:tentative="1">
+      <w:start w:val="1"/>
+      <w:numFmt w:val="lowerLetter"/>
+      <w:lvlText w:val="%5."/>
+      <w:lvlJc w:val="left"/>
+      <w:pPr>
+        <w:ind w:left="3960" w:hanging="360"/>
+      </w:pPr>
+    </w:lvl>
+    <w:lvl w:ilvl="5" w:tplc="0C0A001B" w:tentative="1">
+      <w:start w:val="1"/>
+      <w:numFmt w:val="lowerRoman"/>
+      <w:lvlText w:val="%6."/>
+      <w:lvlJc w:val="right"/>
+      <w:pPr>
+        <w:ind w:left="4680" w:hanging="180"/>
+      </w:pPr>
+    </w:lvl>
+    <w:lvl w:ilvl="6" w:tplc="0C0A000F" w:tentative="1">
+      <w:start w:val="1"/>
+      <w:numFmt w:val="decimal"/>
+      <w:lvlText w:val="%7."/>
+      <w:lvlJc w:val="left"/>
+      <w:pPr>
+        <w:ind w:left="5400" w:hanging="360"/>
+      </w:pPr>
+    </w:lvl>
+    <w:lvl w:ilvl="7" w:tplc="0C0A0019" w:tentative="1">
+      <w:start w:val="1"/>
+      <w:numFmt w:val="lowerLetter"/>
+      <w:lvlText w:val="%8."/>
+      <w:lvlJc w:val="left"/>
+      <w:pPr>
+        <w:ind w:left="6120" w:hanging="360"/>
+      </w:pPr>
+    </w:lvl>
+    <w:lvl w:ilvl="8" w:tplc="0C0A001B" w:tentative="1">
+      <w:start w:val="1"/>
+      <w:numFmt w:val="lowerRoman"/>
+      <w:lvlText w:val="%9."/>
+      <w:lvlJc w:val="right"/>
+      <w:pPr>
+        <w:ind w:left="6840" w:hanging="180"/>
+      </w:pPr>
+    </w:lvl>
+  </w:abstractNum>
+  <w:abstractNum w:abstractNumId="1" w15:restartNumberingAfterBreak="0">
     <w:nsid w:val="221E200C"/>
     <w:multiLevelType w:val="multilevel"/>
     <w:tmpl w:val="493CE224"/>
@@ -1016,7 +1270,7 @@
       </w:pPr>
     </w:lvl>
   </w:abstractNum>
-  <w:abstractNum w:abstractNumId="1" w15:restartNumberingAfterBreak="0">
+  <w:abstractNum w:abstractNumId="2" w15:restartNumberingAfterBreak="0">
     <w:nsid w:val="48C8660E"/>
     <w:multiLevelType w:val="multilevel"/>
     <w:tmpl w:val="D302693A"/>
@@ -1129,11 +1383,103 @@
       </w:pPr>
     </w:lvl>
   </w:abstractNum>
+  <w:abstractNum w:abstractNumId="3" w15:restartNumberingAfterBreak="0">
+    <w:nsid w:val="5EE54F13"/>
+    <w:multiLevelType w:val="hybridMultilevel"/>
+    <w:tmpl w:val="B48E5EA0"/>
+    <w:lvl w:ilvl="0" w:tplc="0C0A000F">
+      <w:start w:val="1"/>
+      <w:numFmt w:val="decimal"/>
+      <w:lvlText w:val="%1."/>
+      <w:lvlJc w:val="left"/>
+      <w:pPr>
+        <w:ind w:left="1080" w:hanging="360"/>
+      </w:pPr>
+    </w:lvl>
+    <w:lvl w:ilvl="1" w:tplc="0C0A0019" w:tentative="1">
+      <w:start w:val="1"/>
+      <w:numFmt w:val="lowerLetter"/>
+      <w:lvlText w:val="%2."/>
+      <w:lvlJc w:val="left"/>
+      <w:pPr>
+        <w:ind w:left="1800" w:hanging="360"/>
+      </w:pPr>
+    </w:lvl>
+    <w:lvl w:ilvl="2" w:tplc="0C0A001B" w:tentative="1">
+      <w:start w:val="1"/>
+      <w:numFmt w:val="lowerRoman"/>
+      <w:lvlText w:val="%3."/>
+      <w:lvlJc w:val="right"/>
+      <w:pPr>
+        <w:ind w:left="2520" w:hanging="180"/>
+      </w:pPr>
+    </w:lvl>
+    <w:lvl w:ilvl="3" w:tplc="0C0A000F" w:tentative="1">
+      <w:start w:val="1"/>
+      <w:numFmt w:val="decimal"/>
+      <w:lvlText w:val="%4."/>
+      <w:lvlJc w:val="left"/>
+      <w:pPr>
+        <w:ind w:left="3240" w:hanging="360"/>
+      </w:pPr>
+    </w:lvl>
+    <w:lvl w:ilvl="4" w:tplc="0C0A0019" w:tentative="1">
+      <w:start w:val="1"/>
+      <w:numFmt w:val="lowerLetter"/>
+      <w:lvlText w:val="%5."/>
+      <w:lvlJc w:val="left"/>
+      <w:pPr>
+        <w:ind w:left="3960" w:hanging="360"/>
+      </w:pPr>
+    </w:lvl>
+    <w:lvl w:ilvl="5" w:tplc="0C0A001B" w:tentative="1">
+      <w:start w:val="1"/>
+      <w:numFmt w:val="lowerRoman"/>
+      <w:lvlText w:val="%6."/>
+      <w:lvlJc w:val="right"/>
+      <w:pPr>
+        <w:ind w:left="4680" w:hanging="180"/>
+      </w:pPr>
+    </w:lvl>
+    <w:lvl w:ilvl="6" w:tplc="0C0A000F" w:tentative="1">
+      <w:start w:val="1"/>
+      <w:numFmt w:val="decimal"/>
+      <w:lvlText w:val="%7."/>
+      <w:lvlJc w:val="left"/>
+      <w:pPr>
+        <w:ind w:left="5400" w:hanging="360"/>
+      </w:pPr>
+    </w:lvl>
+    <w:lvl w:ilvl="7" w:tplc="0C0A0019" w:tentative="1">
+      <w:start w:val="1"/>
+      <w:numFmt w:val="lowerLetter"/>
+      <w:lvlText w:val="%8."/>
+      <w:lvlJc w:val="left"/>
+      <w:pPr>
+        <w:ind w:left="6120" w:hanging="360"/>
+      </w:pPr>
+    </w:lvl>
+    <w:lvl w:ilvl="8" w:tplc="0C0A001B" w:tentative="1">
+      <w:start w:val="1"/>
+      <w:numFmt w:val="lowerRoman"/>
+      <w:lvlText w:val="%9."/>
+      <w:lvlJc w:val="right"/>
+      <w:pPr>
+        <w:ind w:left="6840" w:hanging="180"/>
+      </w:pPr>
+    </w:lvl>
+  </w:abstractNum>
   <w:num w:numId="1">
+    <w:abstractNumId w:val="2"/>
+  </w:num>
+  <w:num w:numId="2">
     <w:abstractNumId w:val="1"/>
   </w:num>
-  <w:num w:numId="2">
+  <w:num w:numId="3">
     <w:abstractNumId w:val="0"/>
+  </w:num>
+  <w:num w:numId="4">
+    <w:abstractNumId w:val="3"/>
   </w:num>
 </w:numbering>
 </file>
@@ -1621,7 +1967,6 @@
     </w:pPr>
     <w:rPr>
       <w:rFonts w:cs="Lucida Sans"/>
-      <w:lang/>
     </w:rPr>
   </w:style>
   <w:style w:type="paragraph" w:styleId="Prrafodelista">

</xml_diff>